<commit_message>
Lab 2 all files
</commit_message>
<xml_diff>
--- a/2/SV1-תדריך ודוח מעבדה.docx
+++ b/2/SV1-תדריך ודוח מעבדה.docx
@@ -396,6 +396,8 @@
           <w:rtl/>
         </w:rPr>
       </w:pPr>
+      <w:bookmarkStart w:id="0" w:name="_GoBack"/>
+      <w:bookmarkEnd w:id="0"/>
       <w:r>
         <w:rPr>
           <w:rFonts w:ascii="Arial" w:hAnsi="Arial" w:cs="Arial" w:hint="cs"/>
@@ -637,11 +639,6 @@
             </w:tcBorders>
           </w:tcPr>
           <w:p>
-            <w:pPr>
-              <w:rPr>
-                <w:rtl/>
-              </w:rPr>
-            </w:pPr>
             <w:r>
               <w:rPr>
                 <w:rFonts w:hint="cs"/>
@@ -649,8 +646,6 @@
               </w:rPr>
               <w:t>16/08/2020</w:t>
             </w:r>
-            <w:bookmarkStart w:id="0" w:name="_GoBack"/>
-            <w:bookmarkEnd w:id="0"/>
           </w:p>
         </w:tc>
       </w:tr>
@@ -30206,7 +30201,7 @@
 </file>
 
 <file path=customXml/itemProps1.xml><?xml version="1.0" encoding="utf-8"?>
-<ds:datastoreItem xmlns:ds="http://schemas.openxmlformats.org/officeDocument/2006/customXml" ds:itemID="{17E164D8-EC98-4625-89AC-67D92BA0EA5C}">
+<ds:datastoreItem xmlns:ds="http://schemas.openxmlformats.org/officeDocument/2006/customXml" ds:itemID="{D99F7EE6-DEB8-4485-8DBC-D0B2194AC3C8}">
   <ds:schemaRefs>
     <ds:schemaRef ds:uri="http://schemas.openxmlformats.org/officeDocument/2006/bibliography"/>
   </ds:schemaRefs>

</xml_diff>